<commit_message>
done but not really
</commit_message>
<xml_diff>
--- a/week01/01-prove_response.docx
+++ b/week01/01-prove_response.docx
@@ -225,36 +225,101 @@
         <w:t>provide a description of how you solved the problem.</w:t>
       </w:r>
     </w:p>
+    <w:p>
+      <w:r>
+        <w:t xml:space="preserve">    </w:t>
+      </w:r>
+      <w:r>
+        <w:t>P</w:t>
+      </w:r>
+      <w:r>
+        <w:t>op out the number and append it to the front for x amount of times. That will give you the proper list</w:t>
+      </w:r>
+    </w:p>
+    <w:p>
+      <w:r>
+        <w:rPr>
+          <w:b/>
+          <w:u w:val="single"/>
+        </w:rPr>
+        <w:t>Question 2:</w:t>
+      </w:r>
+      <w:r>
+        <w:rPr>
+          <w:b/>
+        </w:rPr>
+        <w:t xml:space="preserve">  For the rotate right problem</w:t>
+      </w:r>
+      <w:r>
+        <w:rPr>
+          <w:b/>
+        </w:rPr>
+        <w:t xml:space="preserve">, </w:t>
+      </w:r>
+      <w:r>
+        <w:rPr>
+          <w:b/>
+        </w:rPr>
+        <w:t>draw a picture of how you solved the problem.</w:t>
+      </w:r>
+    </w:p>
     <w:p/>
     <w:p>
       <w:r>
         <w:rPr>
-          <w:b/>
-          <w:u w:val="single"/>
-        </w:rPr>
-        <w:t>Question 2:</w:t>
-      </w:r>
-      <w:r>
-        <w:rPr>
-          <w:b/>
-        </w:rPr>
-        <w:t xml:space="preserve">  For the rotate right problem</w:t>
-      </w:r>
-      <w:r>
-        <w:rPr>
-          <w:b/>
-        </w:rPr>
-        <w:t xml:space="preserve">, </w:t>
-      </w:r>
-      <w:r>
-        <w:rPr>
-          <w:b/>
-        </w:rPr>
-        <w:t>draw a picture of how you solved the problem.</w:t>
+          <w:noProof/>
+        </w:rPr>
+        <w:lastRenderedPageBreak/>
+        <w:drawing>
+          <wp:inline distT="0" distB="0" distL="0" distR="0" wp14:anchorId="41E9956B" wp14:editId="31703CD9">
+            <wp:extent cx="5943600" cy="5013325"/>
+            <wp:effectExtent l="0" t="0" r="0" b="0"/>
+            <wp:docPr id="1" name="Picture 1"/>
+            <wp:cNvGraphicFramePr>
+              <a:graphicFrameLocks xmlns:a="http://schemas.openxmlformats.org/drawingml/2006/main" noChangeAspect="1"/>
+            </wp:cNvGraphicFramePr>
+            <a:graphic xmlns:a="http://schemas.openxmlformats.org/drawingml/2006/main">
+              <a:graphicData uri="http://schemas.openxmlformats.org/drawingml/2006/picture">
+                <pic:pic xmlns:pic="http://schemas.openxmlformats.org/drawingml/2006/picture">
+                  <pic:nvPicPr>
+                    <pic:cNvPr id="0" name="Picture 1"/>
+                    <pic:cNvPicPr>
+                      <a:picLocks noChangeAspect="1" noChangeArrowheads="1"/>
+                    </pic:cNvPicPr>
+                  </pic:nvPicPr>
+                  <pic:blipFill>
+                    <a:blip r:embed="rId5">
+                      <a:extLst>
+                        <a:ext uri="{28A0092B-C50C-407E-A947-70E740481C1C}">
+                          <a14:useLocalDpi xmlns:a14="http://schemas.microsoft.com/office/drawing/2010/main" val="0"/>
+                        </a:ext>
+                      </a:extLst>
+                    </a:blip>
+                    <a:srcRect/>
+                    <a:stretch>
+                      <a:fillRect/>
+                    </a:stretch>
+                  </pic:blipFill>
+                  <pic:spPr bwMode="auto">
+                    <a:xfrm>
+                      <a:off x="0" y="0"/>
+                      <a:ext cx="5943600" cy="5013325"/>
+                    </a:xfrm>
+                    <a:prstGeom prst="rect">
+                      <a:avLst/>
+                    </a:prstGeom>
+                    <a:noFill/>
+                    <a:ln>
+                      <a:noFill/>
+                    </a:ln>
+                  </pic:spPr>
+                </pic:pic>
+              </a:graphicData>
+            </a:graphic>
+          </wp:inline>
+        </w:drawing>
       </w:r>
     </w:p>
-    <w:p/>
-    <w:p/>
     <w:p>
       <w:r>
         <w:rPr>
@@ -561,6 +626,7 @@
     <w:lsdException w:name="HTML Sample" w:semiHidden="1" w:unhideWhenUsed="1"/>
     <w:lsdException w:name="HTML Typewriter" w:semiHidden="1" w:unhideWhenUsed="1"/>
     <w:lsdException w:name="HTML Variable" w:semiHidden="1" w:unhideWhenUsed="1"/>
+    <w:lsdException w:name="Normal Table" w:semiHidden="1" w:unhideWhenUsed="1"/>
     <w:lsdException w:name="annotation subject" w:semiHidden="1" w:unhideWhenUsed="1"/>
     <w:lsdException w:name="No List" w:semiHidden="1" w:unhideWhenUsed="1"/>
     <w:lsdException w:name="Outline List 1" w:semiHidden="1" w:unhideWhenUsed="1"/>
@@ -603,8 +669,11 @@
     <w:lsdException w:name="Table Contemporary" w:semiHidden="1" w:unhideWhenUsed="1"/>
     <w:lsdException w:name="Table Elegant" w:semiHidden="1" w:unhideWhenUsed="1"/>
     <w:lsdException w:name="Table Professional" w:semiHidden="1" w:unhideWhenUsed="1"/>
+    <w:lsdException w:name="Table Subtle 1" w:semiHidden="1" w:unhideWhenUsed="1"/>
     <w:lsdException w:name="Table Subtle 2" w:semiHidden="1" w:unhideWhenUsed="1"/>
     <w:lsdException w:name="Table Web 1" w:semiHidden="1" w:unhideWhenUsed="1"/>
+    <w:lsdException w:name="Table Web 2" w:semiHidden="1" w:unhideWhenUsed="1"/>
+    <w:lsdException w:name="Table Web 3" w:semiHidden="1" w:unhideWhenUsed="1"/>
     <w:lsdException w:name="Balloon Text" w:semiHidden="1" w:unhideWhenUsed="1"/>
     <w:lsdException w:name="Table Grid" w:uiPriority="39"/>
     <w:lsdException w:name="Table Theme" w:semiHidden="1" w:unhideWhenUsed="1"/>

</xml_diff>